<commit_message>
creacion de la clase factoryDAO para hacer las consultas y comunicaciones con la base de datos, migracion de algunos modulos a ese modelo y requerimiento del calcul odel precio sugerido
actualizacion del manual
</commit_message>
<xml_diff>
--- a/docs/userManual.docx
+++ b/docs/userManual.docx
@@ -367,8 +367,22 @@
       </w:r>
       <w:proofErr w:type="spellEnd"/>
       <w:r>
+        <w:t>,</w:t>
+      </w:r>
+      <w:r>
+        <w:t xml:space="preserve"> Windows </w:t>
+      </w:r>
+      <w:proofErr w:type="spellStart"/>
+      <w:r>
+        <w:t>Phone</w:t>
+      </w:r>
+      <w:proofErr w:type="spellEnd"/>
+      <w:r>
         <w:t xml:space="preserve">, </w:t>
       </w:r>
+      <w:r>
+        <w:t xml:space="preserve"> </w:t>
+      </w:r>
       <w:proofErr w:type="spellStart"/>
       <w:r>
         <w:t>tablet</w:t>
@@ -407,26 +421,99 @@
       </w:r>
       <w:proofErr w:type="spellEnd"/>
       <w:r>
-        <w:t xml:space="preserve"> y el popular </w:t>
-      </w:r>
+        <w:t xml:space="preserve"> y el popular teléfono </w:t>
+      </w:r>
+      <w:proofErr w:type="spellStart"/>
+      <w:r>
+        <w:t>IPhone</w:t>
+      </w:r>
+      <w:proofErr w:type="spellEnd"/>
+      <w:r>
+        <w:t>.</w:t>
+      </w:r>
+    </w:p>
+    <w:p>
+      <w:r>
+        <w:rPr>
+          <w:noProof/>
+          <w:lang w:eastAsia="es-VE"/>
+        </w:rPr>
+        <w:drawing>
+          <wp:inline distT="0" distB="0" distL="0" distR="0">
+            <wp:extent cx="5612130" cy="1063982"/>
+            <wp:effectExtent l="19050" t="0" r="7620" b="0"/>
+            <wp:docPr id="1" name="Imagen 1"/>
+            <wp:cNvGraphicFramePr>
+              <a:graphicFrameLocks xmlns:a="http://schemas.openxmlformats.org/drawingml/2006/main" noChangeAspect="1"/>
+            </wp:cNvGraphicFramePr>
+            <a:graphic xmlns:a="http://schemas.openxmlformats.org/drawingml/2006/main">
+              <a:graphicData uri="http://schemas.openxmlformats.org/drawingml/2006/picture">
+                <pic:pic xmlns:pic="http://schemas.openxmlformats.org/drawingml/2006/picture">
+                  <pic:nvPicPr>
+                    <pic:cNvPr id="0" name="Picture 1"/>
+                    <pic:cNvPicPr>
+                      <a:picLocks noChangeAspect="1" noChangeArrowheads="1"/>
+                    </pic:cNvPicPr>
+                  </pic:nvPicPr>
+                  <pic:blipFill>
+                    <a:blip r:embed="rId5" cstate="print"/>
+                    <a:srcRect/>
+                    <a:stretch>
+                      <a:fillRect/>
+                    </a:stretch>
+                  </pic:blipFill>
+                  <pic:spPr bwMode="auto">
+                    <a:xfrm>
+                      <a:off x="0" y="0"/>
+                      <a:ext cx="5612130" cy="1063982"/>
+                    </a:xfrm>
+                    <a:prstGeom prst="rect">
+                      <a:avLst/>
+                    </a:prstGeom>
+                    <a:noFill/>
+                    <a:ln w="9525">
+                      <a:noFill/>
+                      <a:miter lim="800000"/>
+                      <a:headEnd/>
+                      <a:tailEnd/>
+                    </a:ln>
+                  </pic:spPr>
+                </pic:pic>
+              </a:graphicData>
+            </a:graphic>
+          </wp:inline>
+        </w:drawing>
+      </w:r>
+    </w:p>
+    <w:p>
+      <w:pPr>
+        <w:rPr>
+          <w:b/>
+          <w:bCs/>
+        </w:rPr>
+      </w:pPr>
       <w:proofErr w:type="gramStart"/>
       <w:r>
-        <w:t>teléfono</w:t>
+        <w:rPr>
+          <w:b/>
+          <w:bCs/>
+        </w:rPr>
+        <w:t>¿ Se</w:t>
       </w:r>
       <w:proofErr w:type="gramEnd"/>
       <w:r>
-        <w:t xml:space="preserve"> </w:t>
-      </w:r>
-      <w:proofErr w:type="spellStart"/>
-      <w:r>
-        <w:t>IPhone</w:t>
-      </w:r>
-      <w:proofErr w:type="spellEnd"/>
-      <w:r>
-        <w:t>.</w:t>
-      </w:r>
-    </w:p>
-    <w:p/>
+        <w:rPr>
+          <w:b/>
+          <w:bCs/>
+        </w:rPr>
+        <w:t xml:space="preserve"> encuentran mis datos seguros dentro del sistema administrativo mantra Mobile?</w:t>
+      </w:r>
+    </w:p>
+    <w:p>
+      <w:r>
+        <w:t>La base de datos del sistema almacena los datos sensibles como contraseñas de administración y ventas  de forma cifrada, con el objeto de no comprometer la seguridad de sus datos de acceso, al igual que la base de datos  posee un  sistema de fácil recuperación y de resguardo de integridad, se pueden restaurar los registros borrados durante el proceso de administración en el momento que lo desee.</w:t>
+      </w:r>
+    </w:p>
     <w:p/>
     <w:sectPr>
       <w:pgSz w:w="12240" w:h="15840"/>

</xml_diff>